<commit_message>
Functions Module and Groups
Functions Module and Groups
</commit_message>
<xml_diff>
--- a/TransactionCodes/SAP Abap Transaction Code.docx
+++ b/TransactionCodes/SAP Abap Transaction Code.docx
@@ -249,220 +249,252 @@
                 <w:szCs w:val="24"/>
               </w:rPr>
             </w:pPr>
-          </w:p>
-        </w:tc>
-        <w:tc>
-          <w:tcPr>
-            <w:tcW w:w="6510" w:type="dxa"/>
-          </w:tcPr>
-          <w:p>
-            <w:pPr>
-              <w:rPr>
-                <w:rFonts w:ascii="Times New Roman" w:hAnsi="Times New Roman" w:cs="Times New Roman"/>
-                <w:sz w:val="24"/>
-                <w:szCs w:val="24"/>
-              </w:rPr>
-            </w:pPr>
-          </w:p>
-        </w:tc>
-      </w:tr>
-      <w:tr>
-        <w:trPr>
-          <w:trHeight w:val="403"/>
-        </w:trPr>
-        <w:tc>
-          <w:tcPr>
-            <w:tcW w:w="2626" w:type="dxa"/>
-          </w:tcPr>
-          <w:p>
-            <w:pPr>
-              <w:rPr>
-                <w:rFonts w:ascii="Times New Roman" w:hAnsi="Times New Roman" w:cs="Times New Roman"/>
-                <w:sz w:val="24"/>
-                <w:szCs w:val="24"/>
-              </w:rPr>
-            </w:pPr>
-          </w:p>
-        </w:tc>
-        <w:tc>
-          <w:tcPr>
-            <w:tcW w:w="6510" w:type="dxa"/>
-          </w:tcPr>
-          <w:p>
-            <w:pPr>
-              <w:rPr>
-                <w:rFonts w:ascii="Times New Roman" w:hAnsi="Times New Roman" w:cs="Times New Roman"/>
-                <w:sz w:val="24"/>
-                <w:szCs w:val="24"/>
-              </w:rPr>
-            </w:pPr>
-          </w:p>
-        </w:tc>
-      </w:tr>
-      <w:tr>
-        <w:trPr>
-          <w:trHeight w:val="403"/>
-        </w:trPr>
-        <w:tc>
-          <w:tcPr>
-            <w:tcW w:w="2626" w:type="dxa"/>
-          </w:tcPr>
-          <w:p>
-            <w:pPr>
-              <w:rPr>
-                <w:rFonts w:ascii="Times New Roman" w:hAnsi="Times New Roman" w:cs="Times New Roman"/>
-                <w:sz w:val="24"/>
-                <w:szCs w:val="24"/>
-              </w:rPr>
-            </w:pPr>
-          </w:p>
-        </w:tc>
-        <w:tc>
-          <w:tcPr>
-            <w:tcW w:w="6510" w:type="dxa"/>
-          </w:tcPr>
-          <w:p>
-            <w:pPr>
-              <w:rPr>
-                <w:rFonts w:ascii="Times New Roman" w:hAnsi="Times New Roman" w:cs="Times New Roman"/>
-                <w:sz w:val="24"/>
-                <w:szCs w:val="24"/>
-              </w:rPr>
-            </w:pPr>
-          </w:p>
-        </w:tc>
-      </w:tr>
-      <w:tr>
-        <w:trPr>
-          <w:trHeight w:val="403"/>
-        </w:trPr>
-        <w:tc>
-          <w:tcPr>
-            <w:tcW w:w="2626" w:type="dxa"/>
-          </w:tcPr>
-          <w:p>
-            <w:pPr>
-              <w:rPr>
-                <w:rFonts w:ascii="Times New Roman" w:hAnsi="Times New Roman" w:cs="Times New Roman"/>
-                <w:sz w:val="24"/>
-                <w:szCs w:val="24"/>
-              </w:rPr>
-            </w:pPr>
-          </w:p>
-        </w:tc>
-        <w:tc>
-          <w:tcPr>
-            <w:tcW w:w="6510" w:type="dxa"/>
-          </w:tcPr>
-          <w:p>
-            <w:pPr>
-              <w:rPr>
-                <w:rFonts w:ascii="Times New Roman" w:hAnsi="Times New Roman" w:cs="Times New Roman"/>
-                <w:sz w:val="24"/>
-                <w:szCs w:val="24"/>
-              </w:rPr>
-            </w:pPr>
-          </w:p>
-        </w:tc>
-      </w:tr>
-      <w:tr>
-        <w:trPr>
-          <w:trHeight w:val="403"/>
-        </w:trPr>
-        <w:tc>
-          <w:tcPr>
-            <w:tcW w:w="2626" w:type="dxa"/>
-          </w:tcPr>
-          <w:p>
-            <w:pPr>
-              <w:rPr>
-                <w:rFonts w:ascii="Times New Roman" w:hAnsi="Times New Roman" w:cs="Times New Roman"/>
-                <w:sz w:val="24"/>
-                <w:szCs w:val="24"/>
-              </w:rPr>
-            </w:pPr>
-          </w:p>
-        </w:tc>
-        <w:tc>
-          <w:tcPr>
-            <w:tcW w:w="6510" w:type="dxa"/>
-          </w:tcPr>
-          <w:p>
-            <w:pPr>
-              <w:rPr>
-                <w:rFonts w:ascii="Times New Roman" w:hAnsi="Times New Roman" w:cs="Times New Roman"/>
-                <w:sz w:val="24"/>
-                <w:szCs w:val="24"/>
-              </w:rPr>
-            </w:pPr>
-          </w:p>
-        </w:tc>
-      </w:tr>
-      <w:tr>
-        <w:trPr>
-          <w:trHeight w:val="403"/>
-        </w:trPr>
-        <w:tc>
-          <w:tcPr>
-            <w:tcW w:w="2626" w:type="dxa"/>
-          </w:tcPr>
-          <w:p>
-            <w:pPr>
-              <w:rPr>
-                <w:rFonts w:ascii="Times New Roman" w:hAnsi="Times New Roman" w:cs="Times New Roman"/>
-                <w:sz w:val="24"/>
-                <w:szCs w:val="24"/>
-              </w:rPr>
-            </w:pPr>
-          </w:p>
-        </w:tc>
-        <w:tc>
-          <w:tcPr>
-            <w:tcW w:w="6510" w:type="dxa"/>
-          </w:tcPr>
-          <w:p>
-            <w:pPr>
-              <w:rPr>
-                <w:rFonts w:ascii="Times New Roman" w:hAnsi="Times New Roman" w:cs="Times New Roman"/>
-                <w:sz w:val="24"/>
-                <w:szCs w:val="24"/>
-              </w:rPr>
-            </w:pPr>
-          </w:p>
-        </w:tc>
-      </w:tr>
-      <w:tr>
-        <w:trPr>
-          <w:trHeight w:val="403"/>
-        </w:trPr>
-        <w:tc>
-          <w:tcPr>
-            <w:tcW w:w="2626" w:type="dxa"/>
-          </w:tcPr>
-          <w:p>
-            <w:pPr>
-              <w:rPr>
-                <w:rFonts w:ascii="Times New Roman" w:hAnsi="Times New Roman" w:cs="Times New Roman"/>
-                <w:sz w:val="24"/>
-                <w:szCs w:val="24"/>
-              </w:rPr>
-            </w:pPr>
-          </w:p>
-        </w:tc>
-        <w:tc>
-          <w:tcPr>
-            <w:tcW w:w="6510" w:type="dxa"/>
-          </w:tcPr>
-          <w:p>
-            <w:pPr>
-              <w:rPr>
-                <w:rFonts w:ascii="Times New Roman" w:hAnsi="Times New Roman" w:cs="Times New Roman"/>
-                <w:sz w:val="24"/>
-                <w:szCs w:val="24"/>
-              </w:rPr>
-            </w:pPr>
+            <w:r>
+              <w:rPr>
+                <w:rFonts w:ascii="Times New Roman" w:hAnsi="Times New Roman" w:cs="Times New Roman"/>
+                <w:sz w:val="24"/>
+                <w:szCs w:val="24"/>
+              </w:rPr>
+              <w:t>SE80</w:t>
+            </w:r>
+          </w:p>
+        </w:tc>
+        <w:tc>
+          <w:tcPr>
+            <w:tcW w:w="6510" w:type="dxa"/>
+          </w:tcPr>
+          <w:p>
+            <w:pPr>
+              <w:rPr>
+                <w:rFonts w:ascii="Times New Roman" w:hAnsi="Times New Roman" w:cs="Times New Roman"/>
+                <w:sz w:val="24"/>
+                <w:szCs w:val="24"/>
+              </w:rPr>
+            </w:pPr>
+            <w:r>
+              <w:rPr>
+                <w:rFonts w:ascii="Times New Roman" w:hAnsi="Times New Roman" w:cs="Times New Roman"/>
+                <w:sz w:val="24"/>
+                <w:szCs w:val="24"/>
+              </w:rPr>
+              <w:t>Fonksiyon Gruplarını oluşturmak için kullanılır.</w:t>
+            </w:r>
+          </w:p>
+        </w:tc>
+      </w:tr>
+      <w:tr>
+        <w:trPr>
+          <w:trHeight w:val="403"/>
+        </w:trPr>
+        <w:tc>
+          <w:tcPr>
+            <w:tcW w:w="2626" w:type="dxa"/>
+          </w:tcPr>
+          <w:p>
+            <w:pPr>
+              <w:rPr>
+                <w:rFonts w:ascii="Times New Roman" w:hAnsi="Times New Roman" w:cs="Times New Roman"/>
+                <w:sz w:val="24"/>
+                <w:szCs w:val="24"/>
+              </w:rPr>
+            </w:pPr>
+            <w:r>
+              <w:rPr>
+                <w:rFonts w:ascii="Times New Roman" w:hAnsi="Times New Roman" w:cs="Times New Roman"/>
+                <w:sz w:val="24"/>
+                <w:szCs w:val="24"/>
+              </w:rPr>
+              <w:t>SE37</w:t>
+            </w:r>
+          </w:p>
+        </w:tc>
+        <w:tc>
+          <w:tcPr>
+            <w:tcW w:w="6510" w:type="dxa"/>
+          </w:tcPr>
+          <w:p>
+            <w:pPr>
+              <w:rPr>
+                <w:rFonts w:ascii="Times New Roman" w:hAnsi="Times New Roman" w:cs="Times New Roman"/>
+                <w:sz w:val="24"/>
+                <w:szCs w:val="24"/>
+              </w:rPr>
+            </w:pPr>
+            <w:r>
+              <w:rPr>
+                <w:rFonts w:ascii="Times New Roman" w:hAnsi="Times New Roman" w:cs="Times New Roman"/>
+                <w:sz w:val="24"/>
+                <w:szCs w:val="24"/>
+              </w:rPr>
+              <w:t>Fonksiyon modülü oluşturmak için kullanılır.</w:t>
+            </w:r>
             <w:bookmarkStart w:id="0" w:name="_GoBack"/>
             <w:bookmarkEnd w:id="0"/>
+          </w:p>
+        </w:tc>
+      </w:tr>
+      <w:tr>
+        <w:trPr>
+          <w:trHeight w:val="403"/>
+        </w:trPr>
+        <w:tc>
+          <w:tcPr>
+            <w:tcW w:w="2626" w:type="dxa"/>
+          </w:tcPr>
+          <w:p>
+            <w:pPr>
+              <w:rPr>
+                <w:rFonts w:ascii="Times New Roman" w:hAnsi="Times New Roman" w:cs="Times New Roman"/>
+                <w:sz w:val="24"/>
+                <w:szCs w:val="24"/>
+              </w:rPr>
+            </w:pPr>
+          </w:p>
+        </w:tc>
+        <w:tc>
+          <w:tcPr>
+            <w:tcW w:w="6510" w:type="dxa"/>
+          </w:tcPr>
+          <w:p>
+            <w:pPr>
+              <w:rPr>
+                <w:rFonts w:ascii="Times New Roman" w:hAnsi="Times New Roman" w:cs="Times New Roman"/>
+                <w:sz w:val="24"/>
+                <w:szCs w:val="24"/>
+              </w:rPr>
+            </w:pPr>
+          </w:p>
+        </w:tc>
+      </w:tr>
+      <w:tr>
+        <w:trPr>
+          <w:trHeight w:val="403"/>
+        </w:trPr>
+        <w:tc>
+          <w:tcPr>
+            <w:tcW w:w="2626" w:type="dxa"/>
+          </w:tcPr>
+          <w:p>
+            <w:pPr>
+              <w:rPr>
+                <w:rFonts w:ascii="Times New Roman" w:hAnsi="Times New Roman" w:cs="Times New Roman"/>
+                <w:sz w:val="24"/>
+                <w:szCs w:val="24"/>
+              </w:rPr>
+            </w:pPr>
+          </w:p>
+        </w:tc>
+        <w:tc>
+          <w:tcPr>
+            <w:tcW w:w="6510" w:type="dxa"/>
+          </w:tcPr>
+          <w:p>
+            <w:pPr>
+              <w:rPr>
+                <w:rFonts w:ascii="Times New Roman" w:hAnsi="Times New Roman" w:cs="Times New Roman"/>
+                <w:sz w:val="24"/>
+                <w:szCs w:val="24"/>
+              </w:rPr>
+            </w:pPr>
+          </w:p>
+        </w:tc>
+      </w:tr>
+      <w:tr>
+        <w:trPr>
+          <w:trHeight w:val="403"/>
+        </w:trPr>
+        <w:tc>
+          <w:tcPr>
+            <w:tcW w:w="2626" w:type="dxa"/>
+          </w:tcPr>
+          <w:p>
+            <w:pPr>
+              <w:rPr>
+                <w:rFonts w:ascii="Times New Roman" w:hAnsi="Times New Roman" w:cs="Times New Roman"/>
+                <w:sz w:val="24"/>
+                <w:szCs w:val="24"/>
+              </w:rPr>
+            </w:pPr>
+          </w:p>
+        </w:tc>
+        <w:tc>
+          <w:tcPr>
+            <w:tcW w:w="6510" w:type="dxa"/>
+          </w:tcPr>
+          <w:p>
+            <w:pPr>
+              <w:rPr>
+                <w:rFonts w:ascii="Times New Roman" w:hAnsi="Times New Roman" w:cs="Times New Roman"/>
+                <w:sz w:val="24"/>
+                <w:szCs w:val="24"/>
+              </w:rPr>
+            </w:pPr>
+          </w:p>
+        </w:tc>
+      </w:tr>
+      <w:tr>
+        <w:trPr>
+          <w:trHeight w:val="403"/>
+        </w:trPr>
+        <w:tc>
+          <w:tcPr>
+            <w:tcW w:w="2626" w:type="dxa"/>
+          </w:tcPr>
+          <w:p>
+            <w:pPr>
+              <w:rPr>
+                <w:rFonts w:ascii="Times New Roman" w:hAnsi="Times New Roman" w:cs="Times New Roman"/>
+                <w:sz w:val="24"/>
+                <w:szCs w:val="24"/>
+              </w:rPr>
+            </w:pPr>
+          </w:p>
+        </w:tc>
+        <w:tc>
+          <w:tcPr>
+            <w:tcW w:w="6510" w:type="dxa"/>
+          </w:tcPr>
+          <w:p>
+            <w:pPr>
+              <w:rPr>
+                <w:rFonts w:ascii="Times New Roman" w:hAnsi="Times New Roman" w:cs="Times New Roman"/>
+                <w:sz w:val="24"/>
+                <w:szCs w:val="24"/>
+              </w:rPr>
+            </w:pPr>
+          </w:p>
+        </w:tc>
+      </w:tr>
+      <w:tr>
+        <w:trPr>
+          <w:trHeight w:val="403"/>
+        </w:trPr>
+        <w:tc>
+          <w:tcPr>
+            <w:tcW w:w="2626" w:type="dxa"/>
+          </w:tcPr>
+          <w:p>
+            <w:pPr>
+              <w:rPr>
+                <w:rFonts w:ascii="Times New Roman" w:hAnsi="Times New Roman" w:cs="Times New Roman"/>
+                <w:sz w:val="24"/>
+                <w:szCs w:val="24"/>
+              </w:rPr>
+            </w:pPr>
+          </w:p>
+        </w:tc>
+        <w:tc>
+          <w:tcPr>
+            <w:tcW w:w="6510" w:type="dxa"/>
+          </w:tcPr>
+          <w:p>
+            <w:pPr>
+              <w:rPr>
+                <w:rFonts w:ascii="Times New Roman" w:hAnsi="Times New Roman" w:cs="Times New Roman"/>
+                <w:sz w:val="24"/>
+                <w:szCs w:val="24"/>
+              </w:rPr>
+            </w:pPr>
           </w:p>
         </w:tc>
       </w:tr>

</xml_diff>